<commit_message>
Docker-Compose e Relatório atualizados.
</commit_message>
<xml_diff>
--- a/Relatorio/Relatorio ctesp2023-Final-GE2.docx
+++ b/Relatorio/Relatorio ctesp2023-Final-GE2.docx
@@ -799,8 +799,14 @@
       <w:bookmarkStart w:id="3" w:name="_heading=h.4f6oe5u3zvff" w:colFirst="0" w:colLast="0"/>
       <w:bookmarkEnd w:id="3"/>
     </w:p>
+    <w:bookmarkStart w:id="4" w:name="_Toc123914139" w:displacedByCustomXml="next"/>
     <w:sdt>
       <w:sdtPr>
+        <w:rPr>
+          <w:b w:val="0"/>
+          <w:bCs/>
+          <w:szCs w:val="24"/>
+        </w:rPr>
         <w:id w:val="-1290581622"/>
         <w:docPartObj>
           <w:docPartGallery w:val="Table of Contents"/>
@@ -809,19 +815,26 @@
       </w:sdtPr>
       <w:sdtEndPr>
         <w:rPr>
-          <w:rFonts w:ascii="Arial" w:hAnsi="Arial" w:cs="Calibri"/>
-          <w:color w:val="auto"/>
-          <w:szCs w:val="24"/>
+          <w:bCs w:val="0"/>
         </w:rPr>
       </w:sdtEndPr>
       <w:sdtContent>
         <w:p>
           <w:pPr>
-            <w:pStyle w:val="Cabealhodondice"/>
+            <w:pStyle w:val="Ttulo3"/>
+            <w:rPr>
+              <w:rStyle w:val="Ttulo1Carter"/>
+              <w:rFonts w:eastAsia="Times"/>
+            </w:rPr>
           </w:pPr>
           <w:r>
+            <w:rPr>
+              <w:rStyle w:val="Ttulo1Carter"/>
+              <w:rFonts w:eastAsia="Times"/>
+            </w:rPr>
             <w:t>Índice</w:t>
           </w:r>
+          <w:bookmarkEnd w:id="4"/>
         </w:p>
         <w:p>
           <w:pPr>
@@ -834,7 +847,6 @@
               <w:noProof/>
               <w:sz w:val="22"/>
               <w:szCs w:val="22"/>
-              <w:lang w:val="pt-BR" w:eastAsia="pt-BR"/>
             </w:rPr>
           </w:pPr>
           <w:r>
@@ -846,13 +858,15 @@
           <w:r>
             <w:fldChar w:fldCharType="separate"/>
           </w:r>
-          <w:hyperlink w:anchor="_Toc122639892" w:history="1">
+          <w:hyperlink w:anchor="_Toc123914139" w:history="1">
             <w:r>
               <w:rPr>
                 <w:rStyle w:val="Hiperligao"/>
+                <w:rFonts w:ascii="Cambria" w:hAnsi="Cambria" w:cs="Times New Roman"/>
+                <w:bCs/>
                 <w:noProof/>
               </w:rPr>
-              <w:t>Introdução</w:t>
+              <w:t>Índice</w:t>
             </w:r>
             <w:r>
               <w:rPr>
@@ -873,7 +887,7 @@
                 <w:noProof/>
                 <w:webHidden/>
               </w:rPr>
-              <w:instrText xml:space="preserve"> PAGEREF _Toc122639892 \h </w:instrText>
+              <w:instrText xml:space="preserve"> PAGEREF _Toc123914139 \h </w:instrText>
             </w:r>
             <w:r>
               <w:rPr>
@@ -893,7 +907,7 @@
                 <w:noProof/>
                 <w:webHidden/>
               </w:rPr>
-              <w:t>3</w:t>
+              <w:t>2</w:t>
             </w:r>
             <w:r>
               <w:rPr>
@@ -915,16 +929,15 @@
               <w:noProof/>
               <w:sz w:val="22"/>
               <w:szCs w:val="22"/>
-              <w:lang w:val="pt-BR" w:eastAsia="pt-BR"/>
             </w:rPr>
           </w:pPr>
-          <w:hyperlink w:anchor="_Toc122639893" w:history="1">
+          <w:hyperlink w:anchor="_Toc123914140" w:history="1">
             <w:r>
               <w:rPr>
                 <w:rStyle w:val="Hiperligao"/>
                 <w:noProof/>
               </w:rPr>
-              <w:t>Desenvolvimento do projeto</w:t>
+              <w:t>Introdução</w:t>
             </w:r>
             <w:r>
               <w:rPr>
@@ -945,7 +958,7 @@
                 <w:noProof/>
                 <w:webHidden/>
               </w:rPr>
-              <w:instrText xml:space="preserve"> PAGEREF _Toc122639893 \h </w:instrText>
+              <w:instrText xml:space="preserve"> PAGEREF _Toc123914140 \h </w:instrText>
             </w:r>
             <w:r>
               <w:rPr>
@@ -987,10 +1000,80 @@
               <w:noProof/>
               <w:sz w:val="22"/>
               <w:szCs w:val="22"/>
-              <w:lang w:val="pt-BR" w:eastAsia="pt-BR"/>
             </w:rPr>
           </w:pPr>
-          <w:hyperlink w:anchor="_Toc122639894" w:history="1">
+          <w:hyperlink w:anchor="_Toc123914141" w:history="1">
+            <w:r>
+              <w:rPr>
+                <w:rStyle w:val="Hiperligao"/>
+                <w:noProof/>
+              </w:rPr>
+              <w:t>Desenvolvimento do projeto</w:t>
+            </w:r>
+            <w:r>
+              <w:rPr>
+                <w:noProof/>
+                <w:webHidden/>
+              </w:rPr>
+              <w:tab/>
+            </w:r>
+            <w:r>
+              <w:rPr>
+                <w:noProof/>
+                <w:webHidden/>
+              </w:rPr>
+              <w:fldChar w:fldCharType="begin"/>
+            </w:r>
+            <w:r>
+              <w:rPr>
+                <w:noProof/>
+                <w:webHidden/>
+              </w:rPr>
+              <w:instrText xml:space="preserve"> PAGEREF _Toc123914141 \h </w:instrText>
+            </w:r>
+            <w:r>
+              <w:rPr>
+                <w:noProof/>
+                <w:webHidden/>
+              </w:rPr>
+            </w:r>
+            <w:r>
+              <w:rPr>
+                <w:noProof/>
+                <w:webHidden/>
+              </w:rPr>
+              <w:fldChar w:fldCharType="separate"/>
+            </w:r>
+            <w:r>
+              <w:rPr>
+                <w:noProof/>
+                <w:webHidden/>
+              </w:rPr>
+              <w:t>3</w:t>
+            </w:r>
+            <w:r>
+              <w:rPr>
+                <w:noProof/>
+                <w:webHidden/>
+              </w:rPr>
+              <w:fldChar w:fldCharType="end"/>
+            </w:r>
+          </w:hyperlink>
+        </w:p>
+        <w:p>
+          <w:pPr>
+            <w:pStyle w:val="ndice3"/>
+            <w:tabs>
+              <w:tab w:val="right" w:leader="dot" w:pos="9350"/>
+            </w:tabs>
+            <w:rPr>
+              <w:rFonts w:asciiTheme="minorHAnsi" w:eastAsiaTheme="minorEastAsia" w:hAnsiTheme="minorHAnsi" w:cstheme="minorBidi"/>
+              <w:noProof/>
+              <w:sz w:val="22"/>
+              <w:szCs w:val="22"/>
+            </w:rPr>
+          </w:pPr>
+          <w:hyperlink w:anchor="_Toc123914142" w:history="1">
             <w:r>
               <w:rPr>
                 <w:rStyle w:val="Hiperligao"/>
@@ -1017,7 +1100,7 @@
                 <w:noProof/>
                 <w:webHidden/>
               </w:rPr>
-              <w:instrText xml:space="preserve"> PAGEREF _Toc122639894 \h </w:instrText>
+              <w:instrText xml:space="preserve"> PAGEREF _Toc123914142 \h </w:instrText>
             </w:r>
             <w:r>
               <w:rPr>
@@ -1059,10 +1142,9 @@
               <w:noProof/>
               <w:sz w:val="22"/>
               <w:szCs w:val="22"/>
-              <w:lang w:val="pt-BR" w:eastAsia="pt-BR"/>
             </w:rPr>
           </w:pPr>
-          <w:hyperlink w:anchor="_Toc122639895" w:history="1">
+          <w:hyperlink w:anchor="_Toc123914143" w:history="1">
             <w:r>
               <w:rPr>
                 <w:rStyle w:val="Hiperligao"/>
@@ -1071,7 +1153,7 @@
                 <w:bCs/>
                 <w:noProof/>
               </w:rPr>
-              <w:t>Webgrafia/Referências</w:t>
+              <w:t>Referências</w:t>
             </w:r>
             <w:r>
               <w:rPr>
@@ -1092,7 +1174,7 @@
                 <w:noProof/>
                 <w:webHidden/>
               </w:rPr>
-              <w:instrText xml:space="preserve"> PAGEREF _Toc122639895 \h </w:instrText>
+              <w:instrText xml:space="preserve"> PAGEREF _Toc123914143 \h </w:instrText>
             </w:r>
             <w:r>
               <w:rPr>
@@ -1137,6 +1219,7 @@
     <w:p>
       <w:pPr>
         <w:suppressAutoHyphens w:val="0"/>
+        <w:jc w:val="both"/>
         <w:rPr>
           <w:b/>
           <w:szCs w:val="28"/>
@@ -1149,17 +1232,31 @@
     <w:p>
       <w:pPr>
         <w:pStyle w:val="Ttulo3"/>
-      </w:pPr>
-      <w:bookmarkStart w:id="4" w:name="_Toc122639892"/>
+        <w:jc w:val="both"/>
+      </w:pPr>
+      <w:bookmarkStart w:id="5" w:name="_Toc123914140"/>
       <w:r>
         <w:lastRenderedPageBreak/>
         <w:t>Introdução</w:t>
       </w:r>
-      <w:bookmarkEnd w:id="4"/>
+      <w:bookmarkEnd w:id="5"/>
     </w:p>
     <w:p>
+      <w:pPr>
+        <w:jc w:val="both"/>
+        <w:rPr>
+          <w:sz w:val="22"/>
+          <w:szCs w:val="22"/>
+        </w:rPr>
+      </w:pPr>
       <w:r>
         <w:tab/>
+      </w:r>
+      <w:r>
+        <w:rPr>
+          <w:sz w:val="22"/>
+          <w:szCs w:val="22"/>
+        </w:rPr>
         <w:t xml:space="preserve">No âmbito do projeto final publicado pelos docentes da unidade curricular de Desenvolvimento/Operação de Software, em primeiro lugar, foi lido o enunciado do projeto, criou-se um repositório no </w:t>
       </w:r>
       <w:proofErr w:type="spellStart"/>
@@ -1167,136 +1264,295 @@
         <w:rPr>
           <w:b/>
           <w:bCs/>
+          <w:sz w:val="22"/>
+          <w:szCs w:val="22"/>
         </w:rPr>
         <w:t>BitBucket</w:t>
       </w:r>
       <w:proofErr w:type="spellEnd"/>
       <w:r>
-        <w:t xml:space="preserve"> com as devidas permissões para cada membro e com a </w:t>
+        <w:rPr>
+          <w:sz w:val="22"/>
+          <w:szCs w:val="22"/>
+        </w:rPr>
+        <w:t xml:space="preserve"> com as devidas permissões para cada membro</w:t>
+      </w:r>
+      <w:r>
+        <w:rPr>
+          <w:sz w:val="22"/>
+          <w:szCs w:val="22"/>
+        </w:rPr>
+        <w:t>.</w:t>
+      </w:r>
+    </w:p>
+    <w:p>
+      <w:pPr>
+        <w:ind w:firstLine="720"/>
+        <w:jc w:val="both"/>
+        <w:rPr>
+          <w:sz w:val="22"/>
+          <w:szCs w:val="22"/>
+        </w:rPr>
+      </w:pPr>
+      <w:r>
+        <w:rPr>
+          <w:sz w:val="22"/>
+          <w:szCs w:val="22"/>
+        </w:rPr>
+        <w:t xml:space="preserve">Na aplicação </w:t>
       </w:r>
       <w:proofErr w:type="spellStart"/>
       <w:r>
         <w:rPr>
+          <w:sz w:val="22"/>
+          <w:szCs w:val="22"/>
+        </w:rPr>
+        <w:t>Sourcetree</w:t>
+      </w:r>
+      <w:proofErr w:type="spellEnd"/>
+      <w:r>
+        <w:rPr>
+          <w:sz w:val="22"/>
+          <w:szCs w:val="22"/>
+        </w:rPr>
+        <w:t xml:space="preserve"> usou-se o </w:t>
+      </w:r>
+      <w:proofErr w:type="spellStart"/>
+      <w:r>
+        <w:rPr>
+          <w:b/>
+          <w:bCs/>
           <w:i/>
           <w:iCs/>
+          <w:sz w:val="22"/>
+          <w:szCs w:val="22"/>
+        </w:rPr>
+        <w:t>GitFlow</w:t>
+      </w:r>
+      <w:proofErr w:type="spellEnd"/>
+      <w:r>
+        <w:rPr>
+          <w:sz w:val="22"/>
+          <w:szCs w:val="22"/>
+        </w:rPr>
+        <w:t xml:space="preserve"> para começar o desenvolvimento do projeto na </w:t>
+      </w:r>
+      <w:proofErr w:type="spellStart"/>
+      <w:r>
+        <w:rPr>
+          <w:sz w:val="22"/>
+          <w:szCs w:val="22"/>
         </w:rPr>
         <w:t>branch</w:t>
       </w:r>
       <w:proofErr w:type="spellEnd"/>
       <w:r>
-        <w:t xml:space="preserve"> “master”.</w:t>
-      </w:r>
-    </w:p>
-    <w:p>
-      <w:pPr>
-        <w:ind w:firstLine="720"/>
-      </w:pPr>
-      <w:r>
-        <w:t xml:space="preserve">Na aplicação </w:t>
+        <w:rPr>
+          <w:sz w:val="22"/>
+          <w:szCs w:val="22"/>
+        </w:rPr>
+        <w:t xml:space="preserve"> “</w:t>
       </w:r>
       <w:proofErr w:type="spellStart"/>
       <w:r>
-        <w:t>Sourcetree</w:t>
+        <w:rPr>
+          <w:i/>
+          <w:iCs/>
+          <w:sz w:val="22"/>
+          <w:szCs w:val="22"/>
+        </w:rPr>
+        <w:t>develop</w:t>
       </w:r>
       <w:proofErr w:type="spellEnd"/>
       <w:r>
-        <w:t xml:space="preserve"> usou-se o </w:t>
+        <w:rPr>
+          <w:sz w:val="22"/>
+          <w:szCs w:val="22"/>
+        </w:rPr>
+        <w:t>”</w:t>
+      </w:r>
+      <w:r>
+        <w:rPr>
+          <w:sz w:val="22"/>
+          <w:szCs w:val="22"/>
+        </w:rPr>
+        <w:t xml:space="preserve"> e a publicação definitiva na </w:t>
       </w:r>
       <w:proofErr w:type="spellStart"/>
       <w:r>
         <w:rPr>
-          <w:b/>
-          <w:bCs/>
           <w:i/>
           <w:iCs/>
-        </w:rPr>
-        <w:t>GitFlow</w:t>
-      </w:r>
-      <w:proofErr w:type="spellEnd"/>
-      <w:r>
-        <w:t xml:space="preserve"> para começar o desenvolvimento do projeto na </w:t>
-      </w:r>
-      <w:proofErr w:type="spellStart"/>
-      <w:r>
+          <w:sz w:val="22"/>
+          <w:szCs w:val="22"/>
+        </w:rPr>
         <w:t>branch</w:t>
       </w:r>
       <w:proofErr w:type="spellEnd"/>
       <w:r>
-        <w:t xml:space="preserve"> “</w:t>
+        <w:rPr>
+          <w:sz w:val="22"/>
+          <w:szCs w:val="22"/>
+        </w:rPr>
+        <w:t xml:space="preserve"> “master”</w:t>
+      </w:r>
+      <w:r>
+        <w:rPr>
+          <w:sz w:val="22"/>
+          <w:szCs w:val="22"/>
+        </w:rPr>
+        <w:t>.</w:t>
+      </w:r>
+    </w:p>
+    <w:p>
+      <w:pPr>
+        <w:ind w:firstLine="720"/>
+        <w:jc w:val="both"/>
+        <w:rPr>
+          <w:sz w:val="22"/>
+          <w:szCs w:val="22"/>
+        </w:rPr>
+      </w:pPr>
+      <w:r>
+        <w:rPr>
+          <w:sz w:val="22"/>
+          <w:szCs w:val="22"/>
+        </w:rPr>
+        <w:t>De seguida,</w:t>
+      </w:r>
+      <w:r>
+        <w:rPr>
+          <w:sz w:val="22"/>
+          <w:szCs w:val="22"/>
+        </w:rPr>
+        <w:t xml:space="preserve"> foi usado o site </w:t>
+      </w:r>
+      <w:hyperlink r:id="rId14" w:history="1">
+        <w:proofErr w:type="spellStart"/>
+        <w:r>
+          <w:rPr>
+            <w:rStyle w:val="Hiperligao"/>
+            <w:b/>
+            <w:bCs/>
+            <w:i/>
+            <w:iCs/>
+            <w:sz w:val="22"/>
+            <w:szCs w:val="22"/>
+          </w:rPr>
+          <w:t>Asana</w:t>
+        </w:r>
+        <w:proofErr w:type="spellEnd"/>
+      </w:hyperlink>
+      <w:r>
+        <w:rPr>
+          <w:sz w:val="22"/>
+          <w:szCs w:val="22"/>
+        </w:rPr>
+        <w:t xml:space="preserve"> </w:t>
+      </w:r>
+      <w:r>
+        <w:rPr>
+          <w:sz w:val="22"/>
+          <w:szCs w:val="22"/>
+        </w:rPr>
+        <w:t xml:space="preserve">em que </w:t>
+      </w:r>
+      <w:r>
+        <w:rPr>
+          <w:sz w:val="22"/>
+          <w:szCs w:val="22"/>
+        </w:rPr>
+        <w:t>foram distribuídas as tarefas</w:t>
+      </w:r>
+      <w:r>
+        <w:rPr>
+          <w:sz w:val="22"/>
+          <w:szCs w:val="22"/>
+        </w:rPr>
+        <w:t xml:space="preserve">, uma </w:t>
       </w:r>
       <w:proofErr w:type="spellStart"/>
       <w:r>
         <w:rPr>
           <w:i/>
           <w:iCs/>
-        </w:rPr>
-        <w:t>develop</w:t>
+          <w:sz w:val="22"/>
+          <w:szCs w:val="22"/>
+        </w:rPr>
+        <w:t>checklist</w:t>
       </w:r>
       <w:proofErr w:type="spellEnd"/>
       <w:r>
-        <w:t>”.</w:t>
+        <w:rPr>
+          <w:sz w:val="22"/>
+          <w:szCs w:val="22"/>
+        </w:rPr>
+        <w:t xml:space="preserve"> de tarefas por fazer em que ao longo do tempo cada membro do grupo pegava numa tarefa e fazia</w:t>
+      </w:r>
+      <w:r>
+        <w:rPr>
+          <w:sz w:val="22"/>
+          <w:szCs w:val="22"/>
+        </w:rPr>
+        <w:t>.</w:t>
       </w:r>
     </w:p>
     <w:p>
       <w:pPr>
         <w:ind w:firstLine="720"/>
+        <w:jc w:val="both"/>
+        <w:rPr>
+          <w:sz w:val="22"/>
+          <w:szCs w:val="22"/>
+        </w:rPr>
       </w:pPr>
       <w:r>
-        <w:t>De seguida, foram distribuídas as tarefas por cada membro do grupo.</w:t>
+        <w:rPr>
+          <w:sz w:val="22"/>
+          <w:szCs w:val="22"/>
+        </w:rPr>
+        <w:t>Por fim, foi realizada uma conclusão (análise crítica)</w:t>
+      </w:r>
+      <w:r>
+        <w:rPr>
+          <w:sz w:val="22"/>
+          <w:szCs w:val="22"/>
+        </w:rPr>
+        <w:t xml:space="preserve"> sobre o trabalho desenvolvimento e que melhorias poderiam ser feitas</w:t>
+      </w:r>
+      <w:r>
+        <w:rPr>
+          <w:sz w:val="22"/>
+          <w:szCs w:val="22"/>
+        </w:rPr>
+        <w:t>.</w:t>
       </w:r>
     </w:p>
     <w:p>
+      <w:pPr>
+        <w:pStyle w:val="Ttulo3"/>
+        <w:jc w:val="both"/>
+      </w:pPr>
+      <w:bookmarkStart w:id="6" w:name="_Toc123914141"/>
       <w:r>
-        <w:tab/>
-        <w:t>…</w:t>
+        <w:t>Desenvolvimento do projeto</w:t>
       </w:r>
-    </w:p>
-    <w:p/>
-    <w:p>
-      <w:r>
-        <w:t>Distribuição de tarefas:</w:t>
-      </w:r>
+      <w:bookmarkEnd w:id="6"/>
     </w:p>
     <w:p>
+      <w:pPr>
+        <w:pStyle w:val="Ttulo4"/>
+        <w:jc w:val="both"/>
+      </w:pPr>
       <w:r>
-        <w:t>• Implementação de uma API utilizando em .Net Core 6</w:t>
+        <w:rPr>
+          <w:i/>
+          <w:iCs/>
+        </w:rPr>
+        <w:t>Docker</w:t>
       </w:r>
       <w:r>
-        <w:t>:</w:t>
-      </w:r>
-    </w:p>
-    <w:p/>
-    <w:p>
-      <w:r>
-        <w:t xml:space="preserve">• Controlo de </w:t>
-      </w:r>
-      <w:r>
-        <w:t>v</w:t>
-      </w:r>
-      <w:r>
-        <w:t>ersões, usando GIT</w:t>
-      </w:r>
-      <w:r>
-        <w:t>:</w:t>
-      </w:r>
-    </w:p>
-    <w:p/>
-    <w:p>
-      <w:r>
-        <w:t>• Testes Unitários</w:t>
-      </w:r>
-      <w:r>
-        <w:t>:</w:t>
-      </w:r>
-    </w:p>
-    <w:p>
-      <w:r>
-        <w:t>César Guimarães, Daniel Lima, Rodrigo Morais e Tiago Ferraz</w:t>
-      </w:r>
-    </w:p>
-    <w:p>
-      <w:r>
-        <w:t>• Documentação automática (</w:t>
+        <w:t xml:space="preserve"> </w:t>
       </w:r>
       <w:proofErr w:type="spellStart"/>
       <w:r>
@@ -1304,134 +1560,212 @@
           <w:i/>
           <w:iCs/>
         </w:rPr>
-        <w:t>Swagger</w:t>
+        <w:t>Compose</w:t>
+      </w:r>
+      <w:proofErr w:type="spellEnd"/>
+      <w:r>
+        <w:t xml:space="preserve"> de </w:t>
+      </w:r>
+      <w:r>
+        <w:rPr>
+          <w:i/>
+          <w:iCs/>
+        </w:rPr>
+        <w:t>containers</w:t>
+      </w:r>
+      <w:r>
+        <w:t xml:space="preserve"> (</w:t>
+      </w:r>
+      <w:proofErr w:type="spellStart"/>
+      <w:r>
+        <w:t>WebAPI</w:t>
+      </w:r>
+      <w:proofErr w:type="spellEnd"/>
+      <w:r>
+        <w:t xml:space="preserve"> + </w:t>
+      </w:r>
+      <w:r>
+        <w:t>Base de Dados</w:t>
+      </w:r>
+      <w:r>
+        <w:t xml:space="preserve"> + </w:t>
+      </w:r>
+      <w:proofErr w:type="spellStart"/>
+      <w:r>
+        <w:t>Portainer</w:t>
+      </w:r>
+      <w:proofErr w:type="spellEnd"/>
+      <w:r>
+        <w:t xml:space="preserve"> + </w:t>
+      </w:r>
+      <w:proofErr w:type="spellStart"/>
+      <w:r>
+        <w:t>Jenkins</w:t>
+      </w:r>
+      <w:proofErr w:type="spellEnd"/>
+      <w:r>
+        <w:t xml:space="preserve"> + </w:t>
+      </w:r>
+      <w:proofErr w:type="spellStart"/>
+      <w:r>
+        <w:t>Sonarcube</w:t>
       </w:r>
       <w:proofErr w:type="spellEnd"/>
       <w:r>
         <w:t>)</w:t>
       </w:r>
+    </w:p>
+    <w:p>
+      <w:pPr>
+        <w:jc w:val="both"/>
+        <w:rPr>
+          <w:sz w:val="22"/>
+          <w:szCs w:val="22"/>
+        </w:rPr>
+      </w:pPr>
+    </w:p>
+    <w:p>
+      <w:pPr>
+        <w:jc w:val="both"/>
+        <w:rPr>
+          <w:sz w:val="22"/>
+          <w:szCs w:val="22"/>
+        </w:rPr>
+      </w:pPr>
       <w:r>
-        <w:t>:</w:t>
-      </w:r>
-    </w:p>
-    <w:p/>
-    <w:p>
-      <w:r>
-        <w:t xml:space="preserve">• Utilização de máquinas virtuais &amp; </w:t>
+        <w:tab/>
       </w:r>
       <w:r>
         <w:rPr>
-          <w:i/>
-          <w:iCs/>
-        </w:rPr>
-        <w:t>Containers</w:t>
-      </w:r>
-      <w:r>
-        <w:t>:</w:t>
-      </w:r>
-    </w:p>
-    <w:p/>
-    <w:p>
-      <w:r>
-        <w:t xml:space="preserve">• Utilização de ferramentas de </w:t>
+          <w:sz w:val="22"/>
+          <w:szCs w:val="22"/>
+        </w:rPr>
+        <w:t xml:space="preserve">Foi criado um ficheiro </w:t>
       </w:r>
       <w:proofErr w:type="spellStart"/>
       <w:r>
         <w:rPr>
-          <w:i/>
-          <w:iCs/>
-        </w:rPr>
-        <w:t>Continuous</w:t>
+          <w:b/>
+          <w:bCs/>
+          <w:sz w:val="22"/>
+          <w:szCs w:val="22"/>
+        </w:rPr>
+        <w:t>docker-compose.yml</w:t>
       </w:r>
       <w:proofErr w:type="spellEnd"/>
       <w:r>
         <w:rPr>
-          <w:i/>
-          <w:iCs/>
-        </w:rPr>
-        <w:t xml:space="preserve"> </w:t>
-      </w:r>
-      <w:proofErr w:type="spellStart"/>
-      <w:r>
-        <w:rPr>
-          <w:i/>
-          <w:iCs/>
-        </w:rPr>
-        <w:t>Integration</w:t>
-      </w:r>
-      <w:proofErr w:type="spellEnd"/>
-      <w:r>
-        <w:t xml:space="preserve"> e </w:t>
-      </w:r>
-      <w:proofErr w:type="spellStart"/>
-      <w:r>
-        <w:rPr>
-          <w:i/>
-          <w:iCs/>
-        </w:rPr>
-        <w:t>Continuous</w:t>
-      </w:r>
-      <w:proofErr w:type="spellEnd"/>
-      <w:r>
-        <w:rPr>
-          <w:i/>
-          <w:iCs/>
-        </w:rPr>
-        <w:t xml:space="preserve"> </w:t>
-      </w:r>
-      <w:proofErr w:type="spellStart"/>
-      <w:r>
-        <w:rPr>
-          <w:i/>
-          <w:iCs/>
-        </w:rPr>
-        <w:t>Delivery</w:t>
-      </w:r>
-      <w:proofErr w:type="spellEnd"/>
-      <w:r>
-        <w:t>:</w:t>
-      </w:r>
-    </w:p>
-    <w:p/>
-    <w:p>
-      <w:r>
-        <w:t>• Utilização de ferramentas de provisionamento e orquestração</w:t>
-      </w:r>
-      <w:r>
-        <w:t>:</w:t>
-      </w:r>
-    </w:p>
-    <w:p/>
-    <w:p>
-      <w:pPr>
-        <w:ind w:firstLine="720"/>
-      </w:pPr>
-      <w:r>
-        <w:t>Por fim, foi realizada uma conclusão (análise crítica).</w:t>
+          <w:sz w:val="22"/>
+          <w:szCs w:val="22"/>
+        </w:rPr>
+        <w:t xml:space="preserve"> que contém as portas para cada container e outras informações relativas ao mesmo.</w:t>
       </w:r>
     </w:p>
     <w:p>
       <w:pPr>
+        <w:jc w:val="both"/>
+        <w:rPr>
+          <w:sz w:val="22"/>
+          <w:szCs w:val="22"/>
+        </w:rPr>
+      </w:pPr>
+    </w:p>
+    <w:p>
+      <w:pPr>
+        <w:jc w:val="both"/>
+        <w:rPr>
+          <w:sz w:val="22"/>
+          <w:szCs w:val="22"/>
+        </w:rPr>
+      </w:pPr>
+    </w:p>
+    <w:p>
+      <w:pPr>
+        <w:jc w:val="both"/>
+        <w:rPr>
+          <w:sz w:val="22"/>
+          <w:szCs w:val="22"/>
+        </w:rPr>
+      </w:pPr>
+    </w:p>
+    <w:p>
+      <w:pPr>
+        <w:jc w:val="both"/>
+        <w:rPr>
+          <w:sz w:val="22"/>
+          <w:szCs w:val="22"/>
+        </w:rPr>
+      </w:pPr>
+    </w:p>
+    <w:p>
+      <w:pPr>
+        <w:jc w:val="both"/>
+        <w:rPr>
+          <w:sz w:val="22"/>
+          <w:szCs w:val="22"/>
+        </w:rPr>
+      </w:pPr>
+    </w:p>
+    <w:p>
+      <w:pPr>
+        <w:jc w:val="both"/>
+        <w:rPr>
+          <w:sz w:val="22"/>
+          <w:szCs w:val="22"/>
+        </w:rPr>
+      </w:pPr>
+    </w:p>
+    <w:p>
+      <w:pPr>
+        <w:jc w:val="both"/>
+        <w:rPr>
+          <w:sz w:val="22"/>
+          <w:szCs w:val="22"/>
+        </w:rPr>
+      </w:pPr>
+    </w:p>
+    <w:p>
+      <w:pPr>
+        <w:jc w:val="both"/>
+        <w:rPr>
+          <w:sz w:val="22"/>
+          <w:szCs w:val="22"/>
+        </w:rPr>
+      </w:pPr>
+    </w:p>
+    <w:p>
+      <w:pPr>
+        <w:jc w:val="both"/>
+        <w:rPr>
+          <w:sz w:val="22"/>
+          <w:szCs w:val="22"/>
+        </w:rPr>
+      </w:pPr>
+    </w:p>
+    <w:p>
+      <w:pPr>
+        <w:jc w:val="both"/>
+        <w:rPr>
+          <w:sz w:val="22"/>
+          <w:szCs w:val="22"/>
+        </w:rPr>
+      </w:pPr>
+    </w:p>
+    <w:p>
+      <w:pPr>
         <w:pStyle w:val="Ttulo3"/>
-      </w:pPr>
-      <w:bookmarkStart w:id="5" w:name="_Toc122639893"/>
-      <w:r>
-        <w:t>Desenvolvimento do projeto</w:t>
-      </w:r>
-      <w:bookmarkEnd w:id="5"/>
-    </w:p>
-    <w:p/>
-    <w:p>
-      <w:pPr>
-        <w:pStyle w:val="Ttulo3"/>
-      </w:pPr>
-      <w:bookmarkStart w:id="6" w:name="_Toc122639894"/>
+        <w:jc w:val="both"/>
+      </w:pPr>
+      <w:bookmarkStart w:id="7" w:name="_Toc123914142"/>
       <w:r>
         <w:t>Conclusão</w:t>
       </w:r>
-      <w:bookmarkEnd w:id="6"/>
+      <w:bookmarkEnd w:id="7"/>
     </w:p>
     <w:p/>
+    <w:p/>
+    <w:p/>
+    <w:p/>
     <w:p>
       <w:pPr>
         <w:pStyle w:val="BodyText1"/>
@@ -1441,7 +1775,7 @@
         </w:rPr>
       </w:pPr>
     </w:p>
-    <w:bookmarkStart w:id="7" w:name="_Toc122639895" w:displacedByCustomXml="next"/>
+    <w:bookmarkStart w:id="8" w:name="_Toc123914143" w:displacedByCustomXml="next"/>
     <w:sdt>
       <w:sdtPr>
         <w:rPr>
@@ -1466,7 +1800,6 @@
               <w:szCs w:val="26"/>
             </w:rPr>
           </w:pPr>
-          <w:proofErr w:type="spellStart"/>
           <w:r>
             <w:rPr>
               <w:rFonts w:asciiTheme="minorHAnsi" w:hAnsiTheme="minorHAnsi" w:cstheme="minorHAnsi"/>
@@ -1475,20 +1808,9 @@
               <w:sz w:val="26"/>
               <w:szCs w:val="26"/>
             </w:rPr>
-            <w:t>Webgrafia</w:t>
+            <w:t>Referências</w:t>
           </w:r>
-          <w:proofErr w:type="spellEnd"/>
-          <w:r>
-            <w:rPr>
-              <w:rFonts w:asciiTheme="minorHAnsi" w:hAnsiTheme="minorHAnsi" w:cstheme="minorHAnsi"/>
-              <w:b/>
-              <w:bCs/>
-              <w:sz w:val="26"/>
-              <w:szCs w:val="26"/>
-            </w:rPr>
-            <w:t>/Referências</w:t>
-          </w:r>
-          <w:bookmarkEnd w:id="7"/>
+          <w:bookmarkEnd w:id="8"/>
         </w:p>
         <w:sdt>
           <w:sdtPr>
@@ -1527,7 +1849,7 @@
       </w:sdtContent>
     </w:sdt>
     <w:sectPr>
-      <w:footerReference w:type="default" r:id="rId14"/>
+      <w:footerReference w:type="default" r:id="rId15"/>
       <w:pgSz w:w="12240" w:h="15840"/>
       <w:pgMar w:top="1440" w:right="1440" w:bottom="1440" w:left="1440" w:header="0" w:footer="720" w:gutter="0"/>
       <w:pgNumType w:start="1"/>
@@ -5272,7 +5594,6 @@
     <w:basedOn w:val="Normal"/>
     <w:next w:val="Normal"/>
     <w:uiPriority w:val="9"/>
-    <w:semiHidden/>
     <w:unhideWhenUsed/>
     <w:qFormat/>
     <w:pPr>

</xml_diff>